<commit_message>
fix some code, note
</commit_message>
<xml_diff>
--- a/Note.docx
+++ b/Note.docx
@@ -211,6 +211,9 @@
         </w:tabs>
       </w:pPr>
       <w:r>
+        <w:rPr>
+          <w:noProof/>
+        </w:rPr>
         <w:drawing>
           <wp:inline distT="0" distB="0" distL="0" distR="0" wp14:anchorId="6C20BF82" wp14:editId="6105A76C">
             <wp:extent cx="2560320" cy="1440180"/>
@@ -282,10 +285,38 @@
     </w:p>
     <w:p>
       <w:pPr>
-        <w:tabs>
-          <w:tab w:val="left" w:pos="2742"/>
-        </w:tabs>
-      </w:pPr>
+        <w:pStyle w:val="ListParagraph"/>
+        <w:numPr>
+          <w:ilvl w:val="0"/>
+          <w:numId w:val="1"/>
+        </w:numPr>
+        <w:tabs>
+          <w:tab w:val="left" w:pos="2742"/>
+        </w:tabs>
+      </w:pPr>
+      <w:r>
+        <w:t>11/03/2024(offline) trên lớp</w:t>
+      </w:r>
+    </w:p>
+    <w:p>
+      <w:pPr>
+        <w:tabs>
+          <w:tab w:val="left" w:pos="2742"/>
+        </w:tabs>
+      </w:pPr>
+      <w:r>
+        <w:t>Kiểm tra tiến độ làm bài, sửa lại bài dựa trên ý kiến của thầy, bàn luận code.</w:t>
+      </w:r>
+    </w:p>
+    <w:p>
+      <w:pPr>
+        <w:tabs>
+          <w:tab w:val="left" w:pos="2742"/>
+        </w:tabs>
+      </w:pPr>
+      <w:r>
+        <w:t>Người họp: Khánh, Đức, Thành, Minh</w:t>
+      </w:r>
     </w:p>
     <w:sectPr>
       <w:pgSz w:w="12240" w:h="15840"/>

</xml_diff>